<commit_message>
add fires and conclusion report
</commit_message>
<xml_diff>
--- a/Backend/utils/ds_report.docx
+++ b/Backend/utils/ds_report.docx
@@ -1,6 +1,6 @@
 
 <file path=word/document.xml><?xml version="1.0" encoding="utf-8"?>
-<w:document xmlns:wpc="http://schemas.microsoft.com/office/word/2010/wordprocessingCanvas" xmlns:cx="http://schemas.microsoft.com/office/drawing/2014/chartex" xmlns:cx1="http://schemas.microsoft.com/office/drawing/2015/9/8/chartex" xmlns:cx2="http://schemas.microsoft.com/office/drawing/2015/10/21/chartex" xmlns:cx3="http://schemas.microsoft.com/office/drawing/2016/5/9/chartex" xmlns:cx4="http://schemas.microsoft.com/office/drawing/2016/5/10/chartex" xmlns:cx5="http://schemas.microsoft.com/office/drawing/2016/5/11/chartex" xmlns:cx6="http://schemas.microsoft.com/office/drawing/2016/5/12/chartex" xmlns:cx7="http://schemas.microsoft.com/office/drawing/2016/5/13/chartex" xmlns:cx8="http://schemas.microsoft.com/office/drawing/2016/5/14/chartex" xmlns:mc="http://schemas.openxmlformats.org/markup-compatibility/2006" xmlns:aink="http://schemas.microsoft.com/office/drawing/2016/ink" xmlns:am3d="http://schemas.microsoft.com/office/drawing/2017/model3d" xmlns:o="urn:schemas-microsoft-com:office:office" xmlns:r="http://schemas.openxmlformats.org/officeDocument/2006/relationships" xmlns:m="http://schemas.openxmlformats.org/officeDocument/2006/math" xmlns:v="urn:schemas-microsoft-com:vml" xmlns:wp14="http://schemas.microsoft.com/office/word/2010/wordprocessingDrawing" xmlns:wp="http://schemas.openxmlformats.org/drawingml/2006/wordprocessingDrawing" xmlns:w10="urn:schemas-microsoft-com:office:word" xmlns:w="http://schemas.openxmlformats.org/wordprocessingml/2006/main" xmlns:w14="http://schemas.microsoft.com/office/word/2010/wordml" xmlns:w15="http://schemas.microsoft.com/office/word/2012/wordml" xmlns:w16cex="http://schemas.microsoft.com/office/word/2018/wordml/cex" xmlns:w16cid="http://schemas.microsoft.com/office/word/2016/wordml/cid" xmlns:w16="http://schemas.microsoft.com/office/word/2018/wordml" xmlns:w16se="http://schemas.microsoft.com/office/word/2015/wordml/symex" xmlns:wpg="http://schemas.microsoft.com/office/word/2010/wordprocessingGroup" xmlns:wpi="http://schemas.microsoft.com/office/word/2010/wordprocessingInk" xmlns:wne="http://schemas.microsoft.com/office/word/2006/wordml" xmlns:wps="http://schemas.microsoft.com/office/word/2010/wordprocessingShape" mc:Ignorable="w14 w15 w16se w16cid w16 w16cex wp14">
+<w:document xmlns:wpc="http://schemas.microsoft.com/office/word/2010/wordprocessingCanvas" xmlns:cx="http://schemas.microsoft.com/office/drawing/2014/chartex" xmlns:cx1="http://schemas.microsoft.com/office/drawing/2015/9/8/chartex" xmlns:cx2="http://schemas.microsoft.com/office/drawing/2015/10/21/chartex" xmlns:cx3="http://schemas.microsoft.com/office/drawing/2016/5/9/chartex" xmlns:cx4="http://schemas.microsoft.com/office/drawing/2016/5/10/chartex" xmlns:cx5="http://schemas.microsoft.com/office/drawing/2016/5/11/chartex" xmlns:cx6="http://schemas.microsoft.com/office/drawing/2016/5/12/chartex" xmlns:cx7="http://schemas.microsoft.com/office/drawing/2016/5/13/chartex" xmlns:cx8="http://schemas.microsoft.com/office/drawing/2016/5/14/chartex" xmlns:mc="http://schemas.openxmlformats.org/markup-compatibility/2006" xmlns:aink="http://schemas.microsoft.com/office/drawing/2016/ink" xmlns:am3d="http://schemas.microsoft.com/office/drawing/2017/model3d" xmlns:o="urn:schemas-microsoft-com:office:office" xmlns:r="http://schemas.openxmlformats.org/officeDocument/2006/relationships" xmlns:m="http://schemas.openxmlformats.org/officeDocument/2006/math" xmlns:v="urn:schemas-microsoft-com:vml" xmlns:wp14="http://schemas.microsoft.com/office/word/2010/wordprocessingDrawing" xmlns:wp="http://schemas.openxmlformats.org/drawingml/2006/wordprocessingDrawing" xmlns:w10="urn:schemas-microsoft-com:office:word" xmlns:w="http://schemas.openxmlformats.org/wordprocessingml/2006/main" xmlns:w14="http://schemas.microsoft.com/office/word/2010/wordml" xmlns:w15="http://schemas.microsoft.com/office/word/2012/wordml" xmlns:w16cex="http://schemas.microsoft.com/office/word/2018/wordml/cex" xmlns:w16cid="http://schemas.microsoft.com/office/word/2016/wordml/cid" xmlns:w16="http://schemas.microsoft.com/office/word/2018/wordml" xmlns:w16sdtdh="http://schemas.microsoft.com/office/word/2020/wordml/sdtdatahash" xmlns:w16se="http://schemas.microsoft.com/office/word/2015/wordml/symex" xmlns:wpg="http://schemas.microsoft.com/office/word/2010/wordprocessingGroup" xmlns:wpi="http://schemas.microsoft.com/office/word/2010/wordprocessingInk" xmlns:wne="http://schemas.microsoft.com/office/word/2006/wordml" xmlns:wps="http://schemas.microsoft.com/office/word/2010/wordprocessingShape" mc:Ignorable="w14 w15 w16se w16cid w16 w16cex w16sdtdh wp14">
   <w:body>
     <w:tbl>
       <w:tblPr>
@@ -119,6 +119,7 @@
         <w:t xml:space="preserve"> </w:t>
       </w:r>
     </w:p>
+    <w:p/>
     <w:p/>
     <w:p/>
     <w:p>
@@ -411,8 +412,53 @@
     </w:p>
     <w:p>
       <w:pPr>
+        <w:jc w:val="both"/>
+      </w:pPr>
+      <w:r>
+        <w:rPr>
+          <w:noProof/>
+        </w:rPr>
+        <w:t>FIRES:</w:t>
+      </w:r>
+    </w:p>
+    <w:p>
+      <w:pPr>
         <w:jc w:val="center"/>
       </w:pPr>
+      <w:r>
+        <w:drawing>
+          <wp:inline xmlns:a="http://schemas.openxmlformats.org/drawingml/2006/main" xmlns:pic="http://schemas.openxmlformats.org/drawingml/2006/picture">
+            <wp:extent cx="4187952" cy="2560320"/>
+            <wp:docPr id="6" name="Picture 6"/>
+            <wp:cNvGraphicFramePr>
+              <a:graphicFrameLocks noChangeAspect="1"/>
+            </wp:cNvGraphicFramePr>
+            <a:graphic>
+              <a:graphicData uri="http://schemas.openxmlformats.org/drawingml/2006/picture">
+                <pic:pic>
+                  <pic:nvPicPr>
+                    <pic:cNvPr id="0" name="SAOLA.png"/>
+                    <pic:cNvPicPr/>
+                  </pic:nvPicPr>
+                  <pic:blipFill>
+                    <a:blip r:embed="rId9"/>
+                    <a:stretch>
+                      <a:fillRect/>
+                    </a:stretch>
+                  </pic:blipFill>
+                  <pic:spPr>
+                    <a:xfrm>
+                      <a:off x="0" y="0"/>
+                      <a:ext cx="4187952" cy="2560320"/>
+                    </a:xfrm>
+                    <a:prstGeom prst="rect"/>
+                  </pic:spPr>
+                </pic:pic>
+              </a:graphicData>
+            </a:graphic>
+          </wp:inline>
+        </w:drawing>
+      </w:r>
     </w:p>
     <w:p>
       <w:pPr>
@@ -542,6 +588,31 @@
           </w:p>
         </w:tc>
       </w:tr>
+      <w:tr>
+        <w:tc>
+          <w:tcPr>
+            <w:tcW w:w="4508" w:type="dxa"/>
+          </w:tcPr>
+          <w:p>
+            <w:pPr>
+              <w:jc w:val="center"/>
+            </w:pPr>
+            <w:r>
+              <w:t>Fires</w:t>
+            </w:r>
+          </w:p>
+        </w:tc>
+        <w:tc>
+          <w:tcPr>
+            <w:tcW w:w="4508" w:type="dxa"/>
+          </w:tcPr>
+          <w:p>
+            <w:r>
+              <w:t>847.1284499999996</w:t>
+            </w:r>
+          </w:p>
+        </w:tc>
+      </w:tr>
     </w:tbl>
     <w:p>
       <w:pPr>
@@ -581,6 +652,7 @@
               <w:jc w:val="center"/>
             </w:pPr>
             <w:r>
+              <w:lastRenderedPageBreak/>
               <w:t>Neural Network</w:t>
             </w:r>
           </w:p>
@@ -715,7 +787,7 @@
 </file>
 
 <file path=word/styles.xml><?xml version="1.0" encoding="utf-8"?>
-<w:styles xmlns:mc="http://schemas.openxmlformats.org/markup-compatibility/2006" xmlns:r="http://schemas.openxmlformats.org/officeDocument/2006/relationships" xmlns:w="http://schemas.openxmlformats.org/wordprocessingml/2006/main" xmlns:w14="http://schemas.microsoft.com/office/word/2010/wordml" xmlns:w15="http://schemas.microsoft.com/office/word/2012/wordml" xmlns:w16cex="http://schemas.microsoft.com/office/word/2018/wordml/cex" xmlns:w16cid="http://schemas.microsoft.com/office/word/2016/wordml/cid" xmlns:w16="http://schemas.microsoft.com/office/word/2018/wordml" xmlns:w16se="http://schemas.microsoft.com/office/word/2015/wordml/symex" mc:Ignorable="w14 w15 w16se w16cid w16 w16cex">
+<w:styles xmlns:mc="http://schemas.openxmlformats.org/markup-compatibility/2006" xmlns:r="http://schemas.openxmlformats.org/officeDocument/2006/relationships" xmlns:w="http://schemas.openxmlformats.org/wordprocessingml/2006/main" xmlns:w14="http://schemas.microsoft.com/office/word/2010/wordml" xmlns:w15="http://schemas.microsoft.com/office/word/2012/wordml" xmlns:w16cex="http://schemas.microsoft.com/office/word/2018/wordml/cex" xmlns:w16cid="http://schemas.microsoft.com/office/word/2016/wordml/cid" xmlns:w16="http://schemas.microsoft.com/office/word/2018/wordml" xmlns:w16sdtdh="http://schemas.microsoft.com/office/word/2020/wordml/sdtdatahash" xmlns:w16se="http://schemas.microsoft.com/office/word/2015/wordml/symex" mc:Ignorable="w14 w15 w16se w16cid w16 w16cex w16sdtdh">
   <w:docDefaults>
     <w:rPrDefault>
       <w:rPr>
@@ -1112,7 +1184,7 @@
   <w:style w:type="paragraph" w:default="1" w:styleId="a">
     <w:name w:val="Normal"/>
     <w:qFormat/>
-    <w:rsid w:val="00663846"/>
+    <w:rsid w:val="00106606"/>
     <w:rPr>
       <w:lang w:val="en-US"/>
     </w:rPr>

</xml_diff>